<commit_message>
Se agregaron Validaciones Actores
</commit_message>
<xml_diff>
--- a/documentacion/TP1_DOCUMENTACION.docx
+++ b/documentacion/TP1_DOCUMENTACION.docx
@@ -5,16 +5,43 @@
     <w:p>
       <w:pPr>
         <w:rPr>
+          <w:lang w:val="en-GB"/>
+        </w:rPr>
+      </w:pPr>
+      <w:proofErr w:type="spellStart"/>
+      <w:r>
+        <w:rPr>
+          <w:lang w:val="en-GB"/>
+        </w:rPr>
+        <w:t>Documentaci</w:t>
+      </w:r>
+      <w:r>
+        <w:rPr>
+          <w:lang w:val="en-GB"/>
+        </w:rPr>
+        <w:t>ó</w:t>
+      </w:r>
+      <w:r>
+        <w:rPr>
+          <w:lang w:val="en-GB"/>
+        </w:rPr>
+        <w:t>n</w:t>
+      </w:r>
+      <w:proofErr w:type="spellEnd"/>
+      <w:r>
+        <w:rPr>
+          <w:lang w:val="en-GB"/>
+        </w:rPr>
+        <w:t xml:space="preserve"> – Grupo 10</w:t>
+      </w:r>
+    </w:p>
+    <w:p>
+      <w:pPr>
+        <w:rPr>
           <w:u w:val="single"/>
           <w:lang w:val="en-GB"/>
         </w:rPr>
       </w:pPr>
-      <w:r>
-        <w:rPr>
-          <w:lang w:val="en-GB"/>
-        </w:rPr>
-        <w:t>Documentacion</w:t>
-      </w:r>
     </w:p>
     <w:sectPr>
       <w:pgSz w:w="12240" w:h="15840"/>
@@ -425,13 +452,13 @@
     <w:name w:val="Normal"/>
     <w:qFormat/>
   </w:style>
-  <w:style w:type="character" w:default="1" w:styleId="Fuentedeprrafopredeter">
+  <w:style w:type="character" w:default="1" w:styleId="DefaultParagraphFont">
     <w:name w:val="Default Paragraph Font"/>
     <w:uiPriority w:val="1"/>
     <w:semiHidden/>
     <w:unhideWhenUsed/>
   </w:style>
-  <w:style w:type="table" w:default="1" w:styleId="Tablanormal">
+  <w:style w:type="table" w:default="1" w:styleId="TableNormal">
     <w:name w:val="Normal Table"/>
     <w:uiPriority w:val="99"/>
     <w:semiHidden/>
@@ -446,7 +473,7 @@
       </w:tblCellMar>
     </w:tblPr>
   </w:style>
-  <w:style w:type="numbering" w:default="1" w:styleId="Sinlista">
+  <w:style w:type="numbering" w:default="1" w:styleId="NoList">
     <w:name w:val="No List"/>
     <w:uiPriority w:val="99"/>
     <w:semiHidden/>

</xml_diff>